<commit_message>
Mainly new final presentation
</commit_message>
<xml_diff>
--- a/evaluation/Einwilligungserklärung_Vorlage.docx
+++ b/evaluation/Einwilligungserklärung_Vorlage.docx
@@ -236,14 +236,10 @@
           <w:rFonts w:cstheme="minorHAnsi"/>
           <w:lang w:val="en-US"/>
         </w:rPr>
-        <w:t>Tel.: 0721 608-417</w:t>
-      </w:r>
-      <w:r>
-        <w:rPr>
-          <w:rFonts w:cstheme="minorHAnsi"/>
-          <w:lang w:val="en-US"/>
-        </w:rPr>
-        <w:t>xx</w:t>
+        <w:t xml:space="preserve">Tel.: </w:t>
+      </w:r>
+      <w:r>
+        <w:t>+49 721 608-41704</w:t>
       </w:r>
     </w:p>
     <w:p>
@@ -257,21 +253,12 @@
           <w:lang w:val="fr-FR"/>
         </w:rPr>
       </w:pPr>
-      <w:proofErr w:type="gramStart"/>
       <w:r>
         <w:rPr>
           <w:rFonts w:cstheme="minorHAnsi"/>
           <w:lang w:val="fr-FR"/>
         </w:rPr>
-        <w:t>Mail:</w:t>
-      </w:r>
-      <w:proofErr w:type="gramEnd"/>
-      <w:r>
-        <w:rPr>
-          <w:rFonts w:cstheme="minorHAnsi"/>
-          <w:lang w:val="fr-FR"/>
-        </w:rPr>
-        <w:t xml:space="preserve"> </w:t>
+        <w:t xml:space="preserve">Mail: </w:t>
       </w:r>
       <w:r>
         <w:rPr>
@@ -280,41 +267,43 @@
         </w:rPr>
         <w:t>uleqq@student.kit.edu</w:t>
       </w:r>
-    </w:p>
-    <w:p>
-      <w:pPr>
-        <w:autoSpaceDE w:val="0"/>
-        <w:autoSpaceDN w:val="0"/>
-        <w:adjustRightInd w:val="0"/>
-        <w:spacing w:after="0" w:line="240" w:lineRule="auto"/>
-        <w:rPr>
-          <w:rFonts w:cstheme="minorHAnsi"/>
-          <w:lang w:val="fr-FR"/>
-        </w:rPr>
-      </w:pPr>
-      <w:r>
-        <w:rPr>
-          <w:rFonts w:cstheme="minorHAnsi"/>
-          <w:lang w:val="fr-FR"/>
-        </w:rPr>
-        <w:t xml:space="preserve">        </w:t>
-      </w:r>
-      <w:r>
-        <w:rPr>
-          <w:rFonts w:cstheme="minorHAnsi"/>
-          <w:lang w:val="fr-FR"/>
-        </w:rPr>
-        <w:t xml:space="preserve">  </w:t>
-      </w:r>
-      <w:r>
-        <w:rPr>
-          <w:rFonts w:cstheme="minorHAnsi"/>
-          <w:lang w:val="en-US"/>
-        </w:rPr>
-        <w:t>pescara</w:t>
-      </w:r>
       <w:bookmarkStart w:id="0" w:name="_GoBack"/>
       <w:bookmarkEnd w:id="0"/>
+    </w:p>
+    <w:p>
+      <w:pPr>
+        <w:autoSpaceDE w:val="0"/>
+        <w:autoSpaceDN w:val="0"/>
+        <w:adjustRightInd w:val="0"/>
+        <w:spacing w:after="0" w:line="240" w:lineRule="auto"/>
+        <w:rPr>
+          <w:rFonts w:cstheme="minorHAnsi"/>
+          <w:lang w:val="fr-FR"/>
+        </w:rPr>
+      </w:pPr>
+      <w:r>
+        <w:rPr>
+          <w:rFonts w:cstheme="minorHAnsi"/>
+          <w:lang w:val="fr-FR"/>
+        </w:rPr>
+        <w:t xml:space="preserve">        </w:t>
+      </w:r>
+      <w:r>
+        <w:rPr>
+          <w:rFonts w:cstheme="minorHAnsi"/>
+          <w:lang w:val="fr-FR"/>
+        </w:rPr>
+        <w:t xml:space="preserve">  </w:t>
+      </w:r>
+      <w:proofErr w:type="spellStart"/>
+      <w:r>
+        <w:rPr>
+          <w:rFonts w:cstheme="minorHAnsi"/>
+          <w:lang w:val="en-US"/>
+        </w:rPr>
+        <w:t>pescara</w:t>
+      </w:r>
+      <w:proofErr w:type="spellEnd"/>
       <w:r>
         <w:rPr>
           <w:rFonts w:cstheme="minorHAnsi"/>

</xml_diff>